<commit_message>
2.4 Working with the file system and files (stepik)
</commit_message>
<xml_diff>
--- a/date/modules.docx
+++ b/date/modules.docx
@@ -264,8 +264,6 @@
         </w:rPr>
         <w:t xml:space="preserve"> lcm, </w:t>
       </w:r>
-      <w:bookmarkStart w:id="0" w:name="_GoBack"/>
-      <w:bookmarkEnd w:id="0"/>
       <w:r>
         <w:rPr>
           <w:rFonts w:ascii="Times New Roman" w:hAnsi="Times New Roman" w:cs="Times New Roman"/>
@@ -1783,6 +1781,103 @@
         </w:rPr>
         <w:t>)…</w:t>
       </w:r>
+    </w:p>
+    <w:p>
+      <w:pPr>
+        <w:spacing w:after="0" w:line="240" w:lineRule="auto"/>
+        <w:ind w:left="-993" w:right="-426"/>
+        <w:rPr>
+          <w:rFonts w:ascii="Times New Roman" w:hAnsi="Times New Roman" w:cs="Times New Roman"/>
+          <w:sz w:val="28"/>
+          <w:szCs w:val="28"/>
+          <w:lang w:val="en-US"/>
+        </w:rPr>
+      </w:pPr>
+      <w:proofErr w:type="spellStart"/>
+      <w:r>
+        <w:rPr>
+          <w:rFonts w:ascii="Times New Roman" w:hAnsi="Times New Roman" w:cs="Times New Roman"/>
+          <w:sz w:val="28"/>
+          <w:szCs w:val="28"/>
+          <w:lang w:val="en-US"/>
+        </w:rPr>
+        <w:t>Os</w:t>
+      </w:r>
+      <w:proofErr w:type="spellEnd"/>
+      <w:r>
+        <w:rPr>
+          <w:rFonts w:ascii="Times New Roman" w:hAnsi="Times New Roman" w:cs="Times New Roman"/>
+          <w:sz w:val="28"/>
+          <w:szCs w:val="28"/>
+          <w:lang w:val="en-US"/>
+        </w:rPr>
+        <w:t xml:space="preserve">: </w:t>
+      </w:r>
+      <w:proofErr w:type="spellStart"/>
+      <w:proofErr w:type="gramStart"/>
+      <w:r>
+        <w:rPr>
+          <w:rFonts w:ascii="Times New Roman" w:hAnsi="Times New Roman" w:cs="Times New Roman"/>
+          <w:sz w:val="28"/>
+          <w:szCs w:val="28"/>
+          <w:lang w:val="en-US"/>
+        </w:rPr>
+        <w:t>Os.path</w:t>
+      </w:r>
+      <w:proofErr w:type="spellEnd"/>
+      <w:proofErr w:type="gramEnd"/>
+      <w:r>
+        <w:rPr>
+          <w:rFonts w:ascii="Times New Roman" w:hAnsi="Times New Roman" w:cs="Times New Roman"/>
+          <w:sz w:val="28"/>
+          <w:szCs w:val="28"/>
+          <w:lang w:val="en-US"/>
+        </w:rPr>
+        <w:t>, getcwd(),listdir(),path.exist(),path.isfile(),path.isdir(),walk()</w:t>
+      </w:r>
+      <w:r>
+        <w:rPr>
+          <w:rFonts w:ascii="Times New Roman" w:hAnsi="Times New Roman" w:cs="Times New Roman"/>
+          <w:sz w:val="28"/>
+          <w:szCs w:val="28"/>
+          <w:lang w:val="en-US"/>
+        </w:rPr>
+        <w:t>…</w:t>
+      </w:r>
+    </w:p>
+    <w:p>
+      <w:pPr>
+        <w:spacing w:after="0" w:line="240" w:lineRule="auto"/>
+        <w:ind w:left="-993" w:right="-426"/>
+        <w:rPr>
+          <w:rFonts w:ascii="Times New Roman" w:hAnsi="Times New Roman" w:cs="Times New Roman"/>
+          <w:sz w:val="28"/>
+          <w:szCs w:val="28"/>
+          <w:lang w:val="en-US"/>
+        </w:rPr>
+      </w:pPr>
+      <w:proofErr w:type="spellStart"/>
+      <w:r>
+        <w:rPr>
+          <w:rFonts w:ascii="Times New Roman" w:hAnsi="Times New Roman" w:cs="Times New Roman"/>
+          <w:sz w:val="28"/>
+          <w:szCs w:val="28"/>
+          <w:lang w:val="en-US"/>
+        </w:rPr>
+        <w:t>Shutil</w:t>
+      </w:r>
+      <w:proofErr w:type="spellEnd"/>
+      <w:r>
+        <w:rPr>
+          <w:rFonts w:ascii="Times New Roman" w:hAnsi="Times New Roman" w:cs="Times New Roman"/>
+          <w:sz w:val="28"/>
+          <w:szCs w:val="28"/>
+          <w:lang w:val="en-US"/>
+        </w:rPr>
+        <w:t>: copy(),copytree()…</w:t>
+      </w:r>
+      <w:bookmarkStart w:id="0" w:name="_GoBack"/>
+      <w:bookmarkEnd w:id="0"/>
     </w:p>
     <w:sectPr>
       <w:pgSz w:w="11906" w:h="16838"/>
@@ -2484,7 +2579,7 @@
 </file>
 
 <file path=customXml/itemProps1.xml><?xml version="1.0" encoding="utf-8"?>
-<ds:datastoreItem xmlns:ds="http://schemas.openxmlformats.org/officeDocument/2006/customXml" ds:itemID="{15014860-ECA6-4AC8-BBFA-75DB9C04B4CE}">
+<ds:datastoreItem xmlns:ds="http://schemas.openxmlformats.org/officeDocument/2006/customXml" ds:itemID="{CBE6DC1C-9BAA-4494-9423-ECC48C34FB33}">
   <ds:schemaRefs>
     <ds:schemaRef ds:uri="http://schemas.openxmlformats.org/officeDocument/2006/bibliography"/>
   </ds:schemaRefs>

</xml_diff>

<commit_message>
3.3 Overview of the Internet: http requests, html pages and requests (stepik)
</commit_message>
<xml_diff>
--- a/date/modules.docx
+++ b/date/modules.docx
@@ -1874,7 +1874,131 @@
           <w:szCs w:val="28"/>
           <w:lang w:val="en-US"/>
         </w:rPr>
-        <w:t>: copy(),copytree()…</w:t>
+        <w:t>: copy(</w:t>
+      </w:r>
+      <w:proofErr w:type="gramStart"/>
+      <w:r>
+        <w:rPr>
+          <w:rFonts w:ascii="Times New Roman" w:hAnsi="Times New Roman" w:cs="Times New Roman"/>
+          <w:sz w:val="28"/>
+          <w:szCs w:val="28"/>
+          <w:lang w:val="en-US"/>
+        </w:rPr>
+        <w:t>),</w:t>
+      </w:r>
+      <w:proofErr w:type="spellStart"/>
+      <w:r>
+        <w:rPr>
+          <w:rFonts w:ascii="Times New Roman" w:hAnsi="Times New Roman" w:cs="Times New Roman"/>
+          <w:sz w:val="28"/>
+          <w:szCs w:val="28"/>
+          <w:lang w:val="en-US"/>
+        </w:rPr>
+        <w:t>copytree</w:t>
+      </w:r>
+      <w:proofErr w:type="spellEnd"/>
+      <w:proofErr w:type="gramEnd"/>
+      <w:r>
+        <w:rPr>
+          <w:rFonts w:ascii="Times New Roman" w:hAnsi="Times New Roman" w:cs="Times New Roman"/>
+          <w:sz w:val="28"/>
+          <w:szCs w:val="28"/>
+          <w:lang w:val="en-US"/>
+        </w:rPr>
+        <w:t>()…</w:t>
+      </w:r>
+    </w:p>
+    <w:p>
+      <w:pPr>
+        <w:spacing w:after="0" w:line="240" w:lineRule="auto"/>
+        <w:ind w:left="-993" w:right="-426"/>
+        <w:rPr>
+          <w:rFonts w:ascii="Times New Roman" w:hAnsi="Times New Roman" w:cs="Times New Roman"/>
+          <w:sz w:val="28"/>
+          <w:szCs w:val="28"/>
+          <w:lang w:val="en-US"/>
+        </w:rPr>
+      </w:pPr>
+      <w:proofErr w:type="spellStart"/>
+      <w:r>
+        <w:rPr>
+          <w:rFonts w:ascii="Times New Roman" w:hAnsi="Times New Roman" w:cs="Times New Roman"/>
+          <w:sz w:val="28"/>
+          <w:szCs w:val="28"/>
+          <w:lang w:val="en-US"/>
+        </w:rPr>
+        <w:t>Urlib</w:t>
+      </w:r>
+      <w:proofErr w:type="spellEnd"/>
+      <w:r>
+        <w:rPr>
+          <w:rFonts w:ascii="Times New Roman" w:hAnsi="Times New Roman" w:cs="Times New Roman"/>
+          <w:sz w:val="28"/>
+          <w:szCs w:val="28"/>
+          <w:lang w:val="en-US"/>
+        </w:rPr>
+        <w:t xml:space="preserve">: </w:t>
+      </w:r>
+      <w:proofErr w:type="gramStart"/>
+      <w:r>
+        <w:rPr>
+          <w:rFonts w:ascii="Times New Roman" w:hAnsi="Times New Roman" w:cs="Times New Roman"/>
+          <w:sz w:val="28"/>
+          <w:szCs w:val="28"/>
+          <w:lang w:val="en-US"/>
+        </w:rPr>
+        <w:t xml:space="preserve">parse. </w:t>
+      </w:r>
+      <w:proofErr w:type="gramEnd"/>
+      <w:r>
+        <w:rPr>
+          <w:rFonts w:ascii="Times New Roman" w:hAnsi="Times New Roman" w:cs="Times New Roman"/>
+          <w:sz w:val="28"/>
+          <w:szCs w:val="28"/>
+          <w:lang w:val="en-US"/>
+        </w:rPr>
+        <w:t>…</w:t>
+      </w:r>
+    </w:p>
+    <w:p>
+      <w:pPr>
+        <w:spacing w:after="0" w:line="240" w:lineRule="auto"/>
+        <w:ind w:left="-993" w:right="-426"/>
+        <w:rPr>
+          <w:rFonts w:ascii="Times New Roman" w:hAnsi="Times New Roman" w:cs="Times New Roman"/>
+          <w:sz w:val="28"/>
+          <w:szCs w:val="28"/>
+          <w:lang w:val="en-US"/>
+        </w:rPr>
+      </w:pPr>
+      <w:r>
+        <w:rPr>
+          <w:rFonts w:ascii="Times New Roman" w:hAnsi="Times New Roman" w:cs="Times New Roman"/>
+          <w:sz w:val="28"/>
+          <w:szCs w:val="28"/>
+          <w:lang w:val="en-US"/>
+        </w:rPr>
+        <w:t xml:space="preserve">Html: </w:t>
+      </w:r>
+      <w:proofErr w:type="gramStart"/>
+      <w:r>
+        <w:rPr>
+          <w:rFonts w:ascii="Times New Roman" w:hAnsi="Times New Roman" w:cs="Times New Roman"/>
+          <w:sz w:val="28"/>
+          <w:szCs w:val="28"/>
+          <w:lang w:val="en-US"/>
+        </w:rPr>
+        <w:t xml:space="preserve">parse. </w:t>
+      </w:r>
+      <w:proofErr w:type="gramEnd"/>
+      <w:r>
+        <w:rPr>
+          <w:rFonts w:ascii="Times New Roman" w:hAnsi="Times New Roman" w:cs="Times New Roman"/>
+          <w:sz w:val="28"/>
+          <w:szCs w:val="28"/>
+          <w:lang w:val="en-US"/>
+        </w:rPr>
+        <w:t>…</w:t>
       </w:r>
       <w:bookmarkStart w:id="0" w:name="_GoBack"/>
       <w:bookmarkEnd w:id="0"/>
@@ -2579,7 +2703,7 @@
 </file>
 
 <file path=customXml/itemProps1.xml><?xml version="1.0" encoding="utf-8"?>
-<ds:datastoreItem xmlns:ds="http://schemas.openxmlformats.org/officeDocument/2006/customXml" ds:itemID="{CBE6DC1C-9BAA-4494-9423-ECC48C34FB33}">
+<ds:datastoreItem xmlns:ds="http://schemas.openxmlformats.org/officeDocument/2006/customXml" ds:itemID="{3A7FD9DB-7A5E-43FA-ADB6-E989AB57451A}">
   <ds:schemaRefs>
     <ds:schemaRef ds:uri="http://schemas.openxmlformats.org/officeDocument/2006/bibliography"/>
   </ds:schemaRefs>

</xml_diff>

<commit_message>
3.4 Common text file formats: CSV, JSON (stepik)
</commit_message>
<xml_diff>
--- a/date/modules.docx
+++ b/date/modules.docx
@@ -1581,17 +1581,24 @@
           <w:rFonts w:ascii="Times New Roman" w:hAnsi="Times New Roman" w:cs="Times New Roman"/>
           <w:sz w:val="28"/>
           <w:szCs w:val="28"/>
-          <w:lang w:val="en-US"/>
-        </w:rPr>
-      </w:pPr>
-      <w:r>
-        <w:rPr>
-          <w:rFonts w:ascii="Times New Roman" w:hAnsi="Times New Roman" w:cs="Times New Roman"/>
-          <w:sz w:val="28"/>
-          <w:szCs w:val="28"/>
-          <w:lang w:val="en-US"/>
-        </w:rPr>
-        <w:t xml:space="preserve">Copy: </w:t>
+        </w:rPr>
+      </w:pPr>
+      <w:r>
+        <w:rPr>
+          <w:rFonts w:ascii="Times New Roman" w:hAnsi="Times New Roman" w:cs="Times New Roman"/>
+          <w:sz w:val="28"/>
+          <w:szCs w:val="28"/>
+          <w:lang w:val="en-US"/>
+        </w:rPr>
+        <w:t>Copy</w:t>
+      </w:r>
+      <w:r>
+        <w:rPr>
+          <w:rFonts w:ascii="Times New Roman" w:hAnsi="Times New Roman" w:cs="Times New Roman"/>
+          <w:sz w:val="28"/>
+          <w:szCs w:val="28"/>
+        </w:rPr>
+        <w:t xml:space="preserve">: </w:t>
       </w:r>
       <w:proofErr w:type="gramStart"/>
       <w:r>
@@ -1601,7 +1608,15 @@
           <w:szCs w:val="28"/>
           <w:lang w:val="en-US"/>
         </w:rPr>
-        <w:t>copy(</w:t>
+        <w:t>copy</w:t>
+      </w:r>
+      <w:r>
+        <w:rPr>
+          <w:rFonts w:ascii="Times New Roman" w:hAnsi="Times New Roman" w:cs="Times New Roman"/>
+          <w:sz w:val="28"/>
+          <w:szCs w:val="28"/>
+        </w:rPr>
+        <w:t>(</w:t>
       </w:r>
       <w:proofErr w:type="gramEnd"/>
       <w:r>
@@ -1609,7 +1624,6 @@
           <w:rFonts w:ascii="Times New Roman" w:hAnsi="Times New Roman" w:cs="Times New Roman"/>
           <w:sz w:val="28"/>
           <w:szCs w:val="28"/>
-          <w:lang w:val="en-US"/>
         </w:rPr>
         <w:t>),</w:t>
       </w:r>
@@ -1618,7 +1632,6 @@
           <w:rFonts w:ascii="Times New Roman" w:hAnsi="Times New Roman" w:cs="Times New Roman"/>
           <w:sz w:val="28"/>
           <w:szCs w:val="28"/>
-          <w:lang w:val="en-US"/>
         </w:rPr>
         <w:t xml:space="preserve"> </w:t>
       </w:r>
@@ -1638,7 +1651,6 @@
           <w:rFonts w:ascii="Times New Roman" w:hAnsi="Times New Roman" w:cs="Times New Roman"/>
           <w:sz w:val="28"/>
           <w:szCs w:val="28"/>
-          <w:lang w:val="en-US"/>
         </w:rPr>
         <w:t>()…</w:t>
       </w:r>
@@ -1937,27 +1949,7 @@
           <w:szCs w:val="28"/>
           <w:lang w:val="en-US"/>
         </w:rPr>
-        <w:t xml:space="preserve">: </w:t>
-      </w:r>
-      <w:proofErr w:type="gramStart"/>
-      <w:r>
-        <w:rPr>
-          <w:rFonts w:ascii="Times New Roman" w:hAnsi="Times New Roman" w:cs="Times New Roman"/>
-          <w:sz w:val="28"/>
-          <w:szCs w:val="28"/>
-          <w:lang w:val="en-US"/>
-        </w:rPr>
-        <w:t xml:space="preserve">parse. </w:t>
-      </w:r>
-      <w:proofErr w:type="gramEnd"/>
-      <w:r>
-        <w:rPr>
-          <w:rFonts w:ascii="Times New Roman" w:hAnsi="Times New Roman" w:cs="Times New Roman"/>
-          <w:sz w:val="28"/>
-          <w:szCs w:val="28"/>
-          <w:lang w:val="en-US"/>
-        </w:rPr>
-        <w:t>…</w:t>
+        <w:t>: parse. …</w:t>
       </w:r>
     </w:p>
     <w:p>
@@ -1978,27 +1970,46 @@
           <w:szCs w:val="28"/>
           <w:lang w:val="en-US"/>
         </w:rPr>
-        <w:t xml:space="preserve">Html: </w:t>
-      </w:r>
-      <w:proofErr w:type="gramStart"/>
-      <w:r>
-        <w:rPr>
-          <w:rFonts w:ascii="Times New Roman" w:hAnsi="Times New Roman" w:cs="Times New Roman"/>
-          <w:sz w:val="28"/>
-          <w:szCs w:val="28"/>
-          <w:lang w:val="en-US"/>
-        </w:rPr>
-        <w:t xml:space="preserve">parse. </w:t>
-      </w:r>
-      <w:proofErr w:type="gramEnd"/>
-      <w:r>
-        <w:rPr>
-          <w:rFonts w:ascii="Times New Roman" w:hAnsi="Times New Roman" w:cs="Times New Roman"/>
-          <w:sz w:val="28"/>
-          <w:szCs w:val="28"/>
-          <w:lang w:val="en-US"/>
-        </w:rPr>
-        <w:t>…</w:t>
+        <w:t>Html: parse. …</w:t>
+      </w:r>
+    </w:p>
+    <w:p>
+      <w:pPr>
+        <w:spacing w:after="0" w:line="240" w:lineRule="auto"/>
+        <w:ind w:left="-993" w:right="-426"/>
+        <w:rPr>
+          <w:rFonts w:ascii="Times New Roman" w:hAnsi="Times New Roman" w:cs="Times New Roman"/>
+          <w:sz w:val="28"/>
+          <w:szCs w:val="28"/>
+          <w:lang w:val="en-US"/>
+        </w:rPr>
+      </w:pPr>
+      <w:r>
+        <w:rPr>
+          <w:rFonts w:ascii="Times New Roman" w:hAnsi="Times New Roman" w:cs="Times New Roman"/>
+          <w:sz w:val="28"/>
+          <w:szCs w:val="28"/>
+          <w:lang w:val="en-US"/>
+        </w:rPr>
+        <w:t xml:space="preserve">Csv: </w:t>
+      </w:r>
+      <w:r>
+        <w:rPr>
+          <w:rFonts w:ascii="Times New Roman" w:hAnsi="Times New Roman" w:cs="Times New Roman"/>
+          <w:sz w:val="28"/>
+          <w:szCs w:val="28"/>
+          <w:lang w:val="en-US"/>
+        </w:rPr>
+        <w:t>reader()</w:t>
+      </w:r>
+      <w:r>
+        <w:rPr>
+          <w:rFonts w:ascii="Times New Roman" w:hAnsi="Times New Roman" w:cs="Times New Roman"/>
+          <w:sz w:val="28"/>
+          <w:szCs w:val="28"/>
+          <w:lang w:val="en-US"/>
+        </w:rPr>
+        <w:t>, writer()…</w:t>
       </w:r>
       <w:bookmarkStart w:id="0" w:name="_GoBack"/>
       <w:bookmarkEnd w:id="0"/>
@@ -2703,7 +2714,7 @@
 </file>
 
 <file path=customXml/itemProps1.xml><?xml version="1.0" encoding="utf-8"?>
-<ds:datastoreItem xmlns:ds="http://schemas.openxmlformats.org/officeDocument/2006/customXml" ds:itemID="{3A7FD9DB-7A5E-43FA-ADB6-E989AB57451A}">
+<ds:datastoreItem xmlns:ds="http://schemas.openxmlformats.org/officeDocument/2006/customXml" ds:itemID="{7111B805-E32B-4808-BD35-F5C5CB358566}">
   <ds:schemaRefs>
     <ds:schemaRef ds:uri="http://schemas.openxmlformats.org/officeDocument/2006/bibliography"/>
   </ds:schemaRefs>

</xml_diff>

<commit_message>
3.6 XML, ElementTree library, lxml library (stepik)
</commit_message>
<xml_diff>
--- a/date/modules.docx
+++ b/date/modules.docx
@@ -1581,6 +1581,7 @@
           <w:rFonts w:ascii="Times New Roman" w:hAnsi="Times New Roman" w:cs="Times New Roman"/>
           <w:sz w:val="28"/>
           <w:szCs w:val="28"/>
+          <w:lang w:val="en-US"/>
         </w:rPr>
       </w:pPr>
       <w:r>
@@ -1597,6 +1598,7 @@
           <w:rFonts w:ascii="Times New Roman" w:hAnsi="Times New Roman" w:cs="Times New Roman"/>
           <w:sz w:val="28"/>
           <w:szCs w:val="28"/>
+          <w:lang w:val="en-US"/>
         </w:rPr>
         <w:t xml:space="preserve">: </w:t>
       </w:r>
@@ -1615,6 +1617,7 @@
           <w:rFonts w:ascii="Times New Roman" w:hAnsi="Times New Roman" w:cs="Times New Roman"/>
           <w:sz w:val="28"/>
           <w:szCs w:val="28"/>
+          <w:lang w:val="en-US"/>
         </w:rPr>
         <w:t>(</w:t>
       </w:r>
@@ -1624,6 +1627,7 @@
           <w:rFonts w:ascii="Times New Roman" w:hAnsi="Times New Roman" w:cs="Times New Roman"/>
           <w:sz w:val="28"/>
           <w:szCs w:val="28"/>
+          <w:lang w:val="en-US"/>
         </w:rPr>
         <w:t>),</w:t>
       </w:r>
@@ -1632,6 +1636,7 @@
           <w:rFonts w:ascii="Times New Roman" w:hAnsi="Times New Roman" w:cs="Times New Roman"/>
           <w:sz w:val="28"/>
           <w:szCs w:val="28"/>
+          <w:lang w:val="en-US"/>
         </w:rPr>
         <w:t xml:space="preserve"> </w:t>
       </w:r>
@@ -1651,6 +1656,7 @@
           <w:rFonts w:ascii="Times New Roman" w:hAnsi="Times New Roman" w:cs="Times New Roman"/>
           <w:sz w:val="28"/>
           <w:szCs w:val="28"/>
+          <w:lang w:val="en-US"/>
         </w:rPr>
         <w:t>()…</w:t>
       </w:r>
@@ -1993,14 +1999,25 @@
         </w:rPr>
         <w:t xml:space="preserve">Csv: </w:t>
       </w:r>
-      <w:r>
-        <w:rPr>
-          <w:rFonts w:ascii="Times New Roman" w:hAnsi="Times New Roman" w:cs="Times New Roman"/>
-          <w:sz w:val="28"/>
-          <w:szCs w:val="28"/>
-          <w:lang w:val="en-US"/>
-        </w:rPr>
-        <w:t>reader()</w:t>
+      <w:proofErr w:type="gramStart"/>
+      <w:r>
+        <w:rPr>
+          <w:rFonts w:ascii="Times New Roman" w:hAnsi="Times New Roman" w:cs="Times New Roman"/>
+          <w:sz w:val="28"/>
+          <w:szCs w:val="28"/>
+          <w:lang w:val="en-US"/>
+        </w:rPr>
+        <w:t>reader(</w:t>
+      </w:r>
+      <w:proofErr w:type="gramEnd"/>
+      <w:r>
+        <w:rPr>
+          <w:rFonts w:ascii="Times New Roman" w:hAnsi="Times New Roman" w:cs="Times New Roman"/>
+          <w:sz w:val="28"/>
+          <w:szCs w:val="28"/>
+          <w:lang w:val="en-US"/>
+        </w:rPr>
+        <w:t>)</w:t>
       </w:r>
       <w:r>
         <w:rPr>
@@ -2010,9 +2027,68 @@
           <w:lang w:val="en-US"/>
         </w:rPr>
         <w:t>, writer()…</w:t>
+      </w:r>
+    </w:p>
+    <w:p>
+      <w:pPr>
+        <w:spacing w:after="0" w:line="240" w:lineRule="auto"/>
+        <w:ind w:left="-993" w:right="-426"/>
+        <w:rPr>
+          <w:rFonts w:ascii="Times New Roman" w:hAnsi="Times New Roman" w:cs="Times New Roman"/>
+          <w:sz w:val="28"/>
+          <w:szCs w:val="28"/>
+          <w:lang w:val="en-US"/>
+        </w:rPr>
+      </w:pPr>
+      <w:r>
+        <w:rPr>
+          <w:rFonts w:ascii="Times New Roman" w:hAnsi="Times New Roman" w:cs="Times New Roman"/>
+          <w:sz w:val="28"/>
+          <w:szCs w:val="28"/>
+          <w:lang w:val="en-US"/>
+        </w:rPr>
+        <w:t xml:space="preserve">Xml: </w:t>
+      </w:r>
+      <w:r>
+        <w:rPr>
+          <w:rFonts w:ascii="Times New Roman" w:hAnsi="Times New Roman" w:cs="Times New Roman"/>
+          <w:sz w:val="28"/>
+          <w:szCs w:val="28"/>
+          <w:lang w:val="en-US"/>
+        </w:rPr>
+        <w:t>.</w:t>
       </w:r>
       <w:bookmarkStart w:id="0" w:name="_GoBack"/>
       <w:bookmarkEnd w:id="0"/>
+      <w:proofErr w:type="spellStart"/>
+      <w:r>
+        <w:rPr>
+          <w:rFonts w:ascii="Times New Roman" w:hAnsi="Times New Roman" w:cs="Times New Roman"/>
+          <w:sz w:val="28"/>
+          <w:szCs w:val="28"/>
+          <w:lang w:val="en-US"/>
+        </w:rPr>
+        <w:t>etree.ElementTre</w:t>
+      </w:r>
+      <w:r>
+        <w:rPr>
+          <w:rFonts w:ascii="Times New Roman" w:hAnsi="Times New Roman" w:cs="Times New Roman"/>
+          <w:sz w:val="28"/>
+          <w:szCs w:val="28"/>
+          <w:lang w:val="en-US"/>
+        </w:rPr>
+        <w:t>e.parse</w:t>
+      </w:r>
+      <w:proofErr w:type="spellEnd"/>
+      <w:r>
+        <w:rPr>
+          <w:rFonts w:ascii="Times New Roman" w:hAnsi="Times New Roman" w:cs="Times New Roman"/>
+          <w:sz w:val="28"/>
+          <w:szCs w:val="28"/>
+          <w:lang w:val="en-US"/>
+        </w:rPr>
+        <w:t>(), …</w:t>
+      </w:r>
     </w:p>
     <w:sectPr>
       <w:pgSz w:w="11906" w:h="16838"/>
@@ -2714,7 +2790,7 @@
 </file>
 
 <file path=customXml/itemProps1.xml><?xml version="1.0" encoding="utf-8"?>
-<ds:datastoreItem xmlns:ds="http://schemas.openxmlformats.org/officeDocument/2006/customXml" ds:itemID="{7111B805-E32B-4808-BD35-F5C5CB358566}">
+<ds:datastoreItem xmlns:ds="http://schemas.openxmlformats.org/officeDocument/2006/customXml" ds:itemID="{221CB7F2-B62E-4800-8E09-838C88EB3342}">
   <ds:schemaRefs>
     <ds:schemaRef ds:uri="http://schemas.openxmlformats.org/officeDocument/2006/bibliography"/>
   </ds:schemaRefs>

</xml_diff>

<commit_message>
2.4 "Generation Python": a course for beginners (stepik)
</commit_message>
<xml_diff>
--- a/date/modules.docx
+++ b/date/modules.docx
@@ -2058,36 +2058,54 @@
         </w:rPr>
         <w:t>.</w:t>
       </w:r>
+      <w:proofErr w:type="spellStart"/>
+      <w:r>
+        <w:rPr>
+          <w:rFonts w:ascii="Times New Roman" w:hAnsi="Times New Roman" w:cs="Times New Roman"/>
+          <w:sz w:val="28"/>
+          <w:szCs w:val="28"/>
+          <w:lang w:val="en-US"/>
+        </w:rPr>
+        <w:t>etree.ElementTre</w:t>
+      </w:r>
+      <w:r>
+        <w:rPr>
+          <w:rFonts w:ascii="Times New Roman" w:hAnsi="Times New Roman" w:cs="Times New Roman"/>
+          <w:sz w:val="28"/>
+          <w:szCs w:val="28"/>
+          <w:lang w:val="en-US"/>
+        </w:rPr>
+        <w:t>e.parse</w:t>
+      </w:r>
+      <w:proofErr w:type="spellEnd"/>
+      <w:r>
+        <w:rPr>
+          <w:rFonts w:ascii="Times New Roman" w:hAnsi="Times New Roman" w:cs="Times New Roman"/>
+          <w:sz w:val="28"/>
+          <w:szCs w:val="28"/>
+          <w:lang w:val="en-US"/>
+        </w:rPr>
+        <w:t xml:space="preserve">(), </w:t>
+      </w:r>
+      <w:r>
+        <w:rPr>
+          <w:rFonts w:ascii="Times New Roman" w:hAnsi="Times New Roman" w:cs="Times New Roman"/>
+          <w:sz w:val="28"/>
+          <w:szCs w:val="28"/>
+          <w:lang w:val="en-US"/>
+        </w:rPr>
+        <w:t>XMLparser()</w:t>
+      </w:r>
       <w:bookmarkStart w:id="0" w:name="_GoBack"/>
       <w:bookmarkEnd w:id="0"/>
-      <w:proofErr w:type="spellStart"/>
-      <w:r>
-        <w:rPr>
-          <w:rFonts w:ascii="Times New Roman" w:hAnsi="Times New Roman" w:cs="Times New Roman"/>
-          <w:sz w:val="28"/>
-          <w:szCs w:val="28"/>
-          <w:lang w:val="en-US"/>
-        </w:rPr>
-        <w:t>etree.ElementTre</w:t>
-      </w:r>
-      <w:r>
-        <w:rPr>
-          <w:rFonts w:ascii="Times New Roman" w:hAnsi="Times New Roman" w:cs="Times New Roman"/>
-          <w:sz w:val="28"/>
-          <w:szCs w:val="28"/>
-          <w:lang w:val="en-US"/>
-        </w:rPr>
-        <w:t>e.parse</w:t>
-      </w:r>
-      <w:proofErr w:type="spellEnd"/>
-      <w:r>
-        <w:rPr>
-          <w:rFonts w:ascii="Times New Roman" w:hAnsi="Times New Roman" w:cs="Times New Roman"/>
-          <w:sz w:val="28"/>
-          <w:szCs w:val="28"/>
-          <w:lang w:val="en-US"/>
-        </w:rPr>
-        <w:t>(), …</w:t>
+      <w:r>
+        <w:rPr>
+          <w:rFonts w:ascii="Times New Roman" w:hAnsi="Times New Roman" w:cs="Times New Roman"/>
+          <w:sz w:val="28"/>
+          <w:szCs w:val="28"/>
+          <w:lang w:val="en-US"/>
+        </w:rPr>
+        <w:t>…</w:t>
       </w:r>
     </w:p>
     <w:sectPr>
@@ -2790,7 +2808,7 @@
 </file>
 
 <file path=customXml/itemProps1.xml><?xml version="1.0" encoding="utf-8"?>
-<ds:datastoreItem xmlns:ds="http://schemas.openxmlformats.org/officeDocument/2006/customXml" ds:itemID="{221CB7F2-B62E-4800-8E09-838C88EB3342}">
+<ds:datastoreItem xmlns:ds="http://schemas.openxmlformats.org/officeDocument/2006/customXml" ds:itemID="{E503D212-15C7-403F-9836-F39C5A35F950}">
   <ds:schemaRefs>
     <ds:schemaRef ds:uri="http://schemas.openxmlformats.org/officeDocument/2006/bibliography"/>
   </ds:schemaRefs>

</xml_diff>

<commit_message>
7.4 Till the end 1
</commit_message>
<xml_diff>
--- a/date/modules.docx
+++ b/date/modules.docx
@@ -294,26 +294,6 @@
           <w:lang w:val="en-US"/>
         </w:rPr>
       </w:pPr>
-      <w:proofErr w:type="spellStart"/>
-      <w:r>
-        <w:rPr>
-          <w:rFonts w:ascii="Times New Roman" w:hAnsi="Times New Roman" w:cs="Times New Roman"/>
-          <w:sz w:val="28"/>
-          <w:szCs w:val="28"/>
-          <w:lang w:val="en-US"/>
-        </w:rPr>
-        <w:t>Itertools</w:t>
-      </w:r>
-      <w:proofErr w:type="spellEnd"/>
-      <w:r>
-        <w:rPr>
-          <w:rFonts w:ascii="Times New Roman" w:hAnsi="Times New Roman" w:cs="Times New Roman"/>
-          <w:sz w:val="28"/>
-          <w:szCs w:val="28"/>
-          <w:lang w:val="en-US"/>
-        </w:rPr>
-        <w:t xml:space="preserve">: </w:t>
-      </w:r>
       <w:proofErr w:type="gramStart"/>
       <w:r>
         <w:rPr>
@@ -322,7 +302,16 @@
           <w:szCs w:val="28"/>
           <w:lang w:val="en-US"/>
         </w:rPr>
-        <w:t>permutations(</w:t>
+        <w:t>Itertools:</w:t>
+      </w:r>
+      <w:r>
+        <w:rPr>
+          <w:rFonts w:ascii="Times New Roman" w:hAnsi="Times New Roman" w:cs="Times New Roman"/>
+          <w:sz w:val="28"/>
+          <w:szCs w:val="28"/>
+          <w:lang w:val="en-US"/>
+        </w:rPr>
+        <w:t>permutations</w:t>
       </w:r>
       <w:proofErr w:type="gramEnd"/>
       <w:r>
@@ -332,25 +321,7 @@
           <w:szCs w:val="28"/>
           <w:lang w:val="en-US"/>
         </w:rPr>
-        <w:t>),</w:t>
-      </w:r>
-      <w:r>
-        <w:rPr>
-          <w:rFonts w:ascii="Times New Roman" w:hAnsi="Times New Roman" w:cs="Times New Roman"/>
-          <w:sz w:val="28"/>
-          <w:szCs w:val="28"/>
-          <w:lang w:val="en-US"/>
-        </w:rPr>
-        <w:t xml:space="preserve"> </w:t>
-      </w:r>
-      <w:r>
-        <w:rPr>
-          <w:rFonts w:ascii="Times New Roman" w:hAnsi="Times New Roman" w:cs="Times New Roman"/>
-          <w:sz w:val="28"/>
-          <w:szCs w:val="28"/>
-          <w:lang w:val="en-US"/>
-        </w:rPr>
-        <w:t>combinations</w:t>
+        <w:t>(),combinations</w:t>
       </w:r>
       <w:r>
         <w:rPr>
@@ -413,7 +384,27 @@
           <w:szCs w:val="28"/>
           <w:lang w:val="en-US"/>
         </w:rPr>
-        <w:t>,accumulate()…</w:t>
+        <w:t>,accumulate()</w:t>
+      </w:r>
+      <w:r>
+        <w:rPr>
+          <w:rFonts w:ascii="Times New Roman" w:hAnsi="Times New Roman" w:cs="Times New Roman"/>
+          <w:sz w:val="28"/>
+          <w:szCs w:val="28"/>
+          <w:lang w:val="en-US"/>
+        </w:rPr>
+        <w:t>,takewhile()</w:t>
+      </w:r>
+      <w:bookmarkStart w:id="0" w:name="_GoBack"/>
+      <w:bookmarkEnd w:id="0"/>
+      <w:r>
+        <w:rPr>
+          <w:rFonts w:ascii="Times New Roman" w:hAnsi="Times New Roman" w:cs="Times New Roman"/>
+          <w:sz w:val="28"/>
+          <w:szCs w:val="28"/>
+          <w:lang w:val="en-US"/>
+        </w:rPr>
+        <w:t>…</w:t>
       </w:r>
     </w:p>
     <w:p>
@@ -2087,17 +2078,26 @@
         </w:rPr>
         <w:t xml:space="preserve">(), </w:t>
       </w:r>
-      <w:r>
-        <w:rPr>
-          <w:rFonts w:ascii="Times New Roman" w:hAnsi="Times New Roman" w:cs="Times New Roman"/>
-          <w:sz w:val="28"/>
-          <w:szCs w:val="28"/>
-          <w:lang w:val="en-US"/>
-        </w:rPr>
-        <w:t>XMLparser()</w:t>
-      </w:r>
-      <w:bookmarkStart w:id="0" w:name="_GoBack"/>
-      <w:bookmarkEnd w:id="0"/>
+      <w:proofErr w:type="spellStart"/>
+      <w:r>
+        <w:rPr>
+          <w:rFonts w:ascii="Times New Roman" w:hAnsi="Times New Roman" w:cs="Times New Roman"/>
+          <w:sz w:val="28"/>
+          <w:szCs w:val="28"/>
+          <w:lang w:val="en-US"/>
+        </w:rPr>
+        <w:t>XMLparser</w:t>
+      </w:r>
+      <w:proofErr w:type="spellEnd"/>
+      <w:r>
+        <w:rPr>
+          <w:rFonts w:ascii="Times New Roman" w:hAnsi="Times New Roman" w:cs="Times New Roman"/>
+          <w:sz w:val="28"/>
+          <w:szCs w:val="28"/>
+          <w:lang w:val="en-US"/>
+        </w:rPr>
+        <w:t>()</w:t>
+      </w:r>
       <w:r>
         <w:rPr>
           <w:rFonts w:ascii="Times New Roman" w:hAnsi="Times New Roman" w:cs="Times New Roman"/>
@@ -2808,7 +2808,7 @@
 </file>
 
 <file path=customXml/itemProps1.xml><?xml version="1.0" encoding="utf-8"?>
-<ds:datastoreItem xmlns:ds="http://schemas.openxmlformats.org/officeDocument/2006/customXml" ds:itemID="{E503D212-15C7-403F-9836-F39C5A35F950}">
+<ds:datastoreItem xmlns:ds="http://schemas.openxmlformats.org/officeDocument/2006/customXml" ds:itemID="{B7079A43-D024-4975-94BA-845CE235F875}">
   <ds:schemaRefs>
     <ds:schemaRef ds:uri="http://schemas.openxmlformats.org/officeDocument/2006/bibliography"/>
   </ds:schemaRefs>

</xml_diff>

<commit_message>
9.1 In column 1
</commit_message>
<xml_diff>
--- a/date/modules.docx
+++ b/date/modules.docx
@@ -395,8 +395,6 @@
         </w:rPr>
         <w:t>,takewhile()</w:t>
       </w:r>
-      <w:bookmarkStart w:id="0" w:name="_GoBack"/>
-      <w:bookmarkEnd w:id="0"/>
       <w:r>
         <w:rPr>
           <w:rFonts w:ascii="Times New Roman" w:hAnsi="Times New Roman" w:cs="Times New Roman"/>
@@ -1946,7 +1944,94 @@
           <w:szCs w:val="28"/>
           <w:lang w:val="en-US"/>
         </w:rPr>
-        <w:t>: parse. …</w:t>
+        <w:t xml:space="preserve">: </w:t>
+      </w:r>
+      <w:proofErr w:type="gramStart"/>
+      <w:r>
+        <w:rPr>
+          <w:rFonts w:ascii="Times New Roman" w:hAnsi="Times New Roman" w:cs="Times New Roman"/>
+          <w:sz w:val="28"/>
+          <w:szCs w:val="28"/>
+          <w:lang w:val="en-US"/>
+        </w:rPr>
+        <w:t>parse :</w:t>
+      </w:r>
+      <w:proofErr w:type="gramEnd"/>
+      <w:r>
+        <w:rPr>
+          <w:rFonts w:ascii="Times New Roman" w:hAnsi="Times New Roman" w:cs="Times New Roman"/>
+          <w:sz w:val="28"/>
+          <w:szCs w:val="28"/>
+          <w:lang w:val="en-US"/>
+        </w:rPr>
+        <w:t xml:space="preserve"> quote(), </w:t>
+      </w:r>
+      <w:proofErr w:type="spellStart"/>
+      <w:r>
+        <w:rPr>
+          <w:rFonts w:ascii="Times New Roman" w:hAnsi="Times New Roman" w:cs="Times New Roman"/>
+          <w:sz w:val="28"/>
+          <w:szCs w:val="28"/>
+          <w:lang w:val="en-US"/>
+        </w:rPr>
+        <w:t>quote_plus</w:t>
+      </w:r>
+      <w:proofErr w:type="spellEnd"/>
+      <w:r>
+        <w:rPr>
+          <w:rFonts w:ascii="Times New Roman" w:hAnsi="Times New Roman" w:cs="Times New Roman"/>
+          <w:sz w:val="28"/>
+          <w:szCs w:val="28"/>
+          <w:lang w:val="en-US"/>
+        </w:rPr>
+        <w:t>(), un</w:t>
+      </w:r>
+      <w:r>
+        <w:rPr>
+          <w:rFonts w:ascii="Times New Roman" w:hAnsi="Times New Roman" w:cs="Times New Roman"/>
+          <w:sz w:val="28"/>
+          <w:szCs w:val="28"/>
+          <w:lang w:val="en-US"/>
+        </w:rPr>
+        <w:t>quote()</w:t>
+      </w:r>
+      <w:r>
+        <w:rPr>
+          <w:rFonts w:ascii="Times New Roman" w:hAnsi="Times New Roman" w:cs="Times New Roman"/>
+          <w:sz w:val="28"/>
+          <w:szCs w:val="28"/>
+          <w:lang w:val="en-US"/>
+        </w:rPr>
+        <w:t xml:space="preserve">, </w:t>
+      </w:r>
+      <w:proofErr w:type="spellStart"/>
+      <w:r>
+        <w:rPr>
+          <w:rFonts w:ascii="Times New Roman" w:hAnsi="Times New Roman" w:cs="Times New Roman"/>
+          <w:sz w:val="28"/>
+          <w:szCs w:val="28"/>
+          <w:lang w:val="en-US"/>
+        </w:rPr>
+        <w:t>unquote_plus</w:t>
+      </w:r>
+      <w:proofErr w:type="spellEnd"/>
+      <w:r>
+        <w:rPr>
+          <w:rFonts w:ascii="Times New Roman" w:hAnsi="Times New Roman" w:cs="Times New Roman"/>
+          <w:sz w:val="28"/>
+          <w:szCs w:val="28"/>
+          <w:lang w:val="en-US"/>
+        </w:rPr>
+        <w:t>()</w:t>
+      </w:r>
+      <w:r>
+        <w:rPr>
+          <w:rFonts w:ascii="Times New Roman" w:hAnsi="Times New Roman" w:cs="Times New Roman"/>
+          <w:sz w:val="28"/>
+          <w:szCs w:val="28"/>
+          <w:lang w:val="en-US"/>
+        </w:rPr>
+        <w:t>…</w:t>
       </w:r>
     </w:p>
     <w:p>
@@ -2038,7 +2123,17 @@
           <w:szCs w:val="28"/>
           <w:lang w:val="en-US"/>
         </w:rPr>
-        <w:t xml:space="preserve">Xml: </w:t>
+        <w:t>Xml</w:t>
+      </w:r>
+      <w:proofErr w:type="gramStart"/>
+      <w:r>
+        <w:rPr>
+          <w:rFonts w:ascii="Times New Roman" w:hAnsi="Times New Roman" w:cs="Times New Roman"/>
+          <w:sz w:val="28"/>
+          <w:szCs w:val="28"/>
+          <w:lang w:val="en-US"/>
+        </w:rPr>
+        <w:t xml:space="preserve">: </w:t>
       </w:r>
       <w:r>
         <w:rPr>
@@ -2057,7 +2152,17 @@
           <w:szCs w:val="28"/>
           <w:lang w:val="en-US"/>
         </w:rPr>
-        <w:t>etree.ElementTre</w:t>
+        <w:t>etree</w:t>
+      </w:r>
+      <w:proofErr w:type="gramEnd"/>
+      <w:r>
+        <w:rPr>
+          <w:rFonts w:ascii="Times New Roman" w:hAnsi="Times New Roman" w:cs="Times New Roman"/>
+          <w:sz w:val="28"/>
+          <w:szCs w:val="28"/>
+          <w:lang w:val="en-US"/>
+        </w:rPr>
+        <w:t>.ElementTre</w:t>
       </w:r>
       <w:r>
         <w:rPr>
@@ -2068,6 +2173,8 @@
         </w:rPr>
         <w:t>e.parse</w:t>
       </w:r>
+      <w:bookmarkStart w:id="0" w:name="_GoBack"/>
+      <w:bookmarkEnd w:id="0"/>
       <w:proofErr w:type="spellEnd"/>
       <w:r>
         <w:rPr>
@@ -2107,6 +2214,94 @@
         </w:rPr>
         <w:t>…</w:t>
       </w:r>
+    </w:p>
+    <w:p>
+      <w:pPr>
+        <w:spacing w:after="0" w:line="240" w:lineRule="auto"/>
+        <w:ind w:left="-993" w:right="-426"/>
+        <w:rPr>
+          <w:rFonts w:ascii="Times New Roman" w:hAnsi="Times New Roman" w:cs="Times New Roman"/>
+          <w:sz w:val="28"/>
+          <w:szCs w:val="28"/>
+          <w:lang w:val="en-US"/>
+        </w:rPr>
+      </w:pPr>
+      <w:r>
+        <w:rPr>
+          <w:rFonts w:ascii="Times New Roman" w:hAnsi="Times New Roman" w:cs="Times New Roman"/>
+          <w:sz w:val="28"/>
+          <w:szCs w:val="28"/>
+          <w:lang w:val="en-US"/>
+        </w:rPr>
+        <w:t xml:space="preserve">Types: </w:t>
+      </w:r>
+      <w:proofErr w:type="spellStart"/>
+      <w:r>
+        <w:rPr>
+          <w:rFonts w:ascii="Times New Roman" w:hAnsi="Times New Roman" w:cs="Times New Roman"/>
+          <w:sz w:val="28"/>
+          <w:szCs w:val="28"/>
+          <w:lang w:val="en-US"/>
+        </w:rPr>
+        <w:t>FunctionType</w:t>
+      </w:r>
+      <w:proofErr w:type="spellEnd"/>
+      <w:r>
+        <w:rPr>
+          <w:rFonts w:ascii="Times New Roman" w:hAnsi="Times New Roman" w:cs="Times New Roman"/>
+          <w:sz w:val="28"/>
+          <w:szCs w:val="28"/>
+          <w:lang w:val="en-US"/>
+        </w:rPr>
+        <w:t xml:space="preserve">, </w:t>
+      </w:r>
+      <w:proofErr w:type="spellStart"/>
+      <w:r>
+        <w:rPr>
+          <w:rStyle w:val="HTML"/>
+          <w:rFonts w:ascii="Times New Roman" w:eastAsiaTheme="minorHAnsi" w:hAnsi="Times New Roman" w:cs="Times New Roman"/>
+          <w:color w:val="180620"/>
+          <w:sz w:val="28"/>
+          <w:szCs w:val="28"/>
+          <w:shd w:val="clear" w:color="auto" w:fill="FFFFFF"/>
+        </w:rPr>
+        <w:t>BuiltinFunctionType</w:t>
+      </w:r>
+      <w:proofErr w:type="spellEnd"/>
+      <w:r>
+        <w:rPr>
+          <w:rFonts w:ascii="Times New Roman" w:hAnsi="Times New Roman" w:cs="Times New Roman"/>
+          <w:color w:val="180620"/>
+          <w:sz w:val="28"/>
+          <w:szCs w:val="28"/>
+          <w:shd w:val="clear" w:color="auto" w:fill="FFFFFF"/>
+        </w:rPr>
+        <w:t>,</w:t>
+      </w:r>
+      <w:r>
+        <w:rPr>
+          <w:rStyle w:val="HTML"/>
+          <w:rFonts w:ascii="Times New Roman" w:eastAsiaTheme="minorHAnsi" w:hAnsi="Times New Roman" w:cs="Times New Roman"/>
+          <w:color w:val="180620"/>
+          <w:sz w:val="28"/>
+          <w:szCs w:val="28"/>
+          <w:shd w:val="clear" w:color="auto" w:fill="FFFFFF"/>
+        </w:rPr>
+        <w:t xml:space="preserve"> </w:t>
+      </w:r>
+      <w:proofErr w:type="spellStart"/>
+      <w:r>
+        <w:rPr>
+          <w:rStyle w:val="HTML"/>
+          <w:rFonts w:ascii="Times New Roman" w:eastAsiaTheme="minorHAnsi" w:hAnsi="Times New Roman" w:cs="Times New Roman"/>
+          <w:color w:val="180620"/>
+          <w:sz w:val="28"/>
+          <w:szCs w:val="28"/>
+          <w:shd w:val="clear" w:color="auto" w:fill="FFFFFF"/>
+        </w:rPr>
+        <w:t>MethodType</w:t>
+      </w:r>
+      <w:proofErr w:type="spellEnd"/>
     </w:p>
     <w:sectPr>
       <w:pgSz w:w="11906" w:h="16838"/>
@@ -2539,6 +2734,19 @@
     <w:semiHidden/>
     <w:unhideWhenUsed/>
   </w:style>
+  <w:style w:type="character" w:styleId="HTML">
+    <w:name w:val="HTML Code"/>
+    <w:basedOn w:val="a0"/>
+    <w:uiPriority w:val="99"/>
+    <w:semiHidden/>
+    <w:unhideWhenUsed/>
+    <w:rsid w:val="00791047"/>
+    <w:rPr>
+      <w:rFonts w:ascii="Courier New" w:eastAsia="Times New Roman" w:hAnsi="Courier New" w:cs="Courier New"/>
+      <w:sz w:val="20"/>
+      <w:szCs w:val="20"/>
+    </w:rPr>
+  </w:style>
 </w:styles>
 </file>
 
@@ -2808,7 +3016,7 @@
 </file>
 
 <file path=customXml/itemProps1.xml><?xml version="1.0" encoding="utf-8"?>
-<ds:datastoreItem xmlns:ds="http://schemas.openxmlformats.org/officeDocument/2006/customXml" ds:itemID="{B7079A43-D024-4975-94BA-845CE235F875}">
+<ds:datastoreItem xmlns:ds="http://schemas.openxmlformats.org/officeDocument/2006/customXml" ds:itemID="{3D6CF28E-4945-4E4D-9D9D-A7EFCD671E48}">
   <ds:schemaRefs>
     <ds:schemaRef ds:uri="http://schemas.openxmlformats.org/officeDocument/2006/bibliography"/>
   </ds:schemaRefs>

</xml_diff>

<commit_message>
4.4 Maximum in area 1
</commit_message>
<xml_diff>
--- a/date/modules.docx
+++ b/date/modules.docx
@@ -2298,7 +2298,6 @@
           <w:rFonts w:ascii="Times New Roman" w:hAnsi="Times New Roman" w:cs="Times New Roman"/>
           <w:sz w:val="28"/>
           <w:szCs w:val="28"/>
-          <w:lang w:val="en-US"/>
         </w:rPr>
       </w:pPr>
       <w:proofErr w:type="spellStart"/>
@@ -2325,10 +2324,82 @@
           <w:shd w:val="clear" w:color="auto" w:fill="FFFFFF"/>
           <w:lang w:val="en-US"/>
         </w:rPr>
-        <w:t>: dataclass…</w:t>
+        <w:t xml:space="preserve">: </w:t>
+      </w:r>
+      <w:proofErr w:type="spellStart"/>
+      <w:r>
+        <w:rPr>
+          <w:rStyle w:val="HTML"/>
+          <w:rFonts w:ascii="Times New Roman" w:eastAsiaTheme="minorHAnsi" w:hAnsi="Times New Roman" w:cs="Times New Roman"/>
+          <w:color w:val="180620"/>
+          <w:sz w:val="28"/>
+          <w:szCs w:val="28"/>
+          <w:shd w:val="clear" w:color="auto" w:fill="FFFFFF"/>
+          <w:lang w:val="en-US"/>
+        </w:rPr>
+        <w:t>dataclass</w:t>
+      </w:r>
+      <w:proofErr w:type="spellEnd"/>
+      <w:r>
+        <w:rPr>
+          <w:rStyle w:val="HTML"/>
+          <w:rFonts w:ascii="Times New Roman" w:eastAsiaTheme="minorHAnsi" w:hAnsi="Times New Roman" w:cs="Times New Roman"/>
+          <w:color w:val="180620"/>
+          <w:sz w:val="28"/>
+          <w:szCs w:val="28"/>
+          <w:shd w:val="clear" w:color="auto" w:fill="FFFFFF"/>
+        </w:rPr>
+        <w:t xml:space="preserve"> (</w:t>
+      </w:r>
+      <w:r>
+        <w:rPr>
+          <w:rStyle w:val="HTML"/>
+          <w:rFonts w:ascii="Times New Roman" w:eastAsiaTheme="minorHAnsi" w:hAnsi="Times New Roman" w:cs="Times New Roman"/>
+          <w:color w:val="180620"/>
+          <w:sz w:val="28"/>
+          <w:szCs w:val="28"/>
+          <w:shd w:val="clear" w:color="auto" w:fill="FFFFFF"/>
+          <w:lang w:val="en-US"/>
+        </w:rPr>
+        <w:t>…</w:t>
       </w:r>
       <w:bookmarkStart w:id="0" w:name="_GoBack"/>
       <w:bookmarkEnd w:id="0"/>
+      <w:r>
+        <w:rPr>
+          <w:rStyle w:val="HTML"/>
+          <w:rFonts w:ascii="Times New Roman" w:eastAsiaTheme="minorHAnsi" w:hAnsi="Times New Roman" w:cs="Times New Roman"/>
+          <w:color w:val="180620"/>
+          <w:sz w:val="28"/>
+          <w:szCs w:val="28"/>
+          <w:shd w:val="clear" w:color="auto" w:fill="FFFFFF"/>
+          <w:lang w:val="en-US"/>
+        </w:rPr>
+        <w:t>decorator</w:t>
+      </w:r>
+      <w:r>
+        <w:rPr>
+          <w:rStyle w:val="HTML"/>
+          <w:rFonts w:ascii="Times New Roman" w:eastAsiaTheme="minorHAnsi" w:hAnsi="Times New Roman" w:cs="Times New Roman"/>
+          <w:color w:val="180620"/>
+          <w:sz w:val="28"/>
+          <w:szCs w:val="28"/>
+          <w:shd w:val="clear" w:color="auto" w:fill="FFFFFF"/>
+        </w:rPr>
+        <w:t>)</w:t>
+      </w:r>
+      <w:r>
+        <w:rPr>
+          <w:rStyle w:val="HTML"/>
+          <w:rFonts w:ascii="Times New Roman" w:eastAsiaTheme="minorHAnsi" w:hAnsi="Times New Roman" w:cs="Times New Roman"/>
+          <w:color w:val="180620"/>
+          <w:sz w:val="28"/>
+          <w:szCs w:val="28"/>
+          <w:shd w:val="clear" w:color="auto" w:fill="FFFFFF"/>
+          <w:lang w:val="en-US"/>
+        </w:rPr>
+        <w:t>…</w:t>
+      </w:r>
     </w:p>
     <w:sectPr>
       <w:pgSz w:w="11906" w:h="16838"/>
@@ -3043,7 +3114,7 @@
 </file>
 
 <file path=customXml/itemProps1.xml><?xml version="1.0" encoding="utf-8"?>
-<ds:datastoreItem xmlns:ds="http://schemas.openxmlformats.org/officeDocument/2006/customXml" ds:itemID="{E8B02944-9EA1-4E52-BA8F-DF7F04F0EB54}">
+<ds:datastoreItem xmlns:ds="http://schemas.openxmlformats.org/officeDocument/2006/customXml" ds:itemID="{F076A7C5-2EC6-4F40-AC64-C882078602F0}">
   <ds:schemaRefs>
     <ds:schemaRef ds:uri="http://schemas.openxmlformats.org/officeDocument/2006/bibliography"/>
   </ds:schemaRefs>

</xml_diff>

<commit_message>
Files info and example files
</commit_message>
<xml_diff>
--- a/date/modules.docx
+++ b/date/modules.docx
@@ -1027,27 +1027,7 @@
           <w:szCs w:val="28"/>
           <w:lang w:val="en-US"/>
         </w:rPr>
-        <w:t>mean(</w:t>
-      </w:r>
-      <w:proofErr w:type="gramStart"/>
-      <w:r>
-        <w:rPr>
-          <w:rFonts w:ascii="Times New Roman" w:hAnsi="Times New Roman" w:cs="Times New Roman"/>
-          <w:sz w:val="28"/>
-          <w:szCs w:val="28"/>
-          <w:lang w:val="en-US"/>
-        </w:rPr>
-        <w:t>),median</w:t>
-      </w:r>
-      <w:proofErr w:type="gramEnd"/>
-      <w:r>
-        <w:rPr>
-          <w:rFonts w:ascii="Times New Roman" w:hAnsi="Times New Roman" w:cs="Times New Roman"/>
-          <w:sz w:val="28"/>
-          <w:szCs w:val="28"/>
-          <w:lang w:val="en-US"/>
-        </w:rPr>
-        <w:t>()</w:t>
+        <w:t>mean(),median()</w:t>
       </w:r>
       <w:r>
         <w:rPr>
@@ -1058,6 +1038,17 @@
         </w:rPr>
         <w:t>,mode(),</w:t>
       </w:r>
+      <w:r>
+        <w:rPr>
+          <w:rFonts w:ascii="Times New Roman" w:hAnsi="Times New Roman" w:cs="Times New Roman"/>
+          <w:sz w:val="28"/>
+          <w:szCs w:val="28"/>
+          <w:lang w:val="en-US"/>
+        </w:rPr>
+        <w:t>stdev()</w:t>
+      </w:r>
+      <w:bookmarkStart w:id="0" w:name="_GoBack"/>
+      <w:bookmarkEnd w:id="0"/>
     </w:p>
     <w:p>
       <w:pPr>
@@ -2982,8 +2973,6 @@
         </w:rPr>
         <w:t>…</w:t>
       </w:r>
-      <w:bookmarkStart w:id="0" w:name="_GoBack"/>
-      <w:bookmarkEnd w:id="0"/>
     </w:p>
     <w:p>
       <w:pPr>
@@ -3198,7 +3187,6 @@
           <w:lang w:val="en-US"/>
         </w:rPr>
       </w:pPr>
-      <w:proofErr w:type="gramStart"/>
       <w:r>
         <w:rPr>
           <w:rStyle w:val="HTML"/>
@@ -3209,9 +3197,34 @@
           <w:shd w:val="clear" w:color="auto" w:fill="FFFFFF"/>
           <w:lang w:val="en-US"/>
         </w:rPr>
-        <w:t>Decimal:…</w:t>
+        <w:t xml:space="preserve">Decimal: </w:t>
+      </w:r>
+      <w:proofErr w:type="gramStart"/>
+      <w:r>
+        <w:rPr>
+          <w:rStyle w:val="HTML"/>
+          <w:rFonts w:ascii="Times New Roman" w:eastAsiaTheme="minorHAnsi" w:hAnsi="Times New Roman" w:cs="Times New Roman"/>
+          <w:color w:val="180620"/>
+          <w:sz w:val="28"/>
+          <w:szCs w:val="28"/>
+          <w:shd w:val="clear" w:color="auto" w:fill="FFFFFF"/>
+          <w:lang w:val="en-US"/>
+        </w:rPr>
+        <w:t>Decimal(</w:t>
       </w:r>
       <w:proofErr w:type="gramEnd"/>
+      <w:r>
+        <w:rPr>
+          <w:rStyle w:val="HTML"/>
+          <w:rFonts w:ascii="Times New Roman" w:eastAsiaTheme="minorHAnsi" w:hAnsi="Times New Roman" w:cs="Times New Roman"/>
+          <w:color w:val="180620"/>
+          <w:sz w:val="28"/>
+          <w:szCs w:val="28"/>
+          <w:shd w:val="clear" w:color="auto" w:fill="FFFFFF"/>
+          <w:lang w:val="en-US"/>
+        </w:rPr>
+        <w:t>)…</w:t>
+      </w:r>
     </w:p>
     <w:p>
       <w:pPr>
@@ -3230,7 +3243,6 @@
           <w:lang w:val="en-US"/>
         </w:rPr>
       </w:pPr>
-      <w:proofErr w:type="gramStart"/>
       <w:r>
         <w:rPr>
           <w:rStyle w:val="HTML"/>
@@ -3241,9 +3253,34 @@
           <w:shd w:val="clear" w:color="auto" w:fill="FFFFFF"/>
           <w:lang w:val="en-US"/>
         </w:rPr>
-        <w:t>Fraction:…</w:t>
+        <w:t xml:space="preserve">Fraction: </w:t>
+      </w:r>
+      <w:proofErr w:type="gramStart"/>
+      <w:r>
+        <w:rPr>
+          <w:rStyle w:val="HTML"/>
+          <w:rFonts w:ascii="Times New Roman" w:eastAsiaTheme="minorHAnsi" w:hAnsi="Times New Roman" w:cs="Times New Roman"/>
+          <w:color w:val="180620"/>
+          <w:sz w:val="28"/>
+          <w:szCs w:val="28"/>
+          <w:shd w:val="clear" w:color="auto" w:fill="FFFFFF"/>
+          <w:lang w:val="en-US"/>
+        </w:rPr>
+        <w:t>Fraction(</w:t>
       </w:r>
       <w:proofErr w:type="gramEnd"/>
+      <w:r>
+        <w:rPr>
+          <w:rStyle w:val="HTML"/>
+          <w:rFonts w:ascii="Times New Roman" w:eastAsiaTheme="minorHAnsi" w:hAnsi="Times New Roman" w:cs="Times New Roman"/>
+          <w:color w:val="180620"/>
+          <w:sz w:val="28"/>
+          <w:szCs w:val="28"/>
+          <w:shd w:val="clear" w:color="auto" w:fill="FFFFFF"/>
+          <w:lang w:val="en-US"/>
+        </w:rPr>
+        <w:t>)…</w:t>
+      </w:r>
     </w:p>
     <w:p>
       <w:pPr>
@@ -3255,7 +3292,8 @@
         <w:spacing w:after="0" w:line="240" w:lineRule="auto"/>
         <w:ind w:right="-426"/>
         <w:rPr>
-          <w:rFonts w:ascii="Times New Roman" w:hAnsi="Times New Roman" w:cs="Times New Roman"/>
+          <w:rStyle w:val="HTML"/>
+          <w:rFonts w:ascii="Times New Roman" w:eastAsiaTheme="minorHAnsi" w:hAnsi="Times New Roman" w:cs="Times New Roman"/>
           <w:sz w:val="28"/>
           <w:szCs w:val="28"/>
           <w:lang w:val="en-US"/>
@@ -3271,7 +3309,102 @@
           <w:shd w:val="clear" w:color="auto" w:fill="FFFFFF"/>
           <w:lang w:val="en-US"/>
         </w:rPr>
-        <w:t>Complex:…</w:t>
+        <w:t xml:space="preserve">Complex: </w:t>
+      </w:r>
+      <w:proofErr w:type="spellStart"/>
+      <w:proofErr w:type="gramStart"/>
+      <w:r>
+        <w:rPr>
+          <w:rStyle w:val="HTML"/>
+          <w:rFonts w:ascii="Times New Roman" w:eastAsiaTheme="minorHAnsi" w:hAnsi="Times New Roman" w:cs="Times New Roman"/>
+          <w:color w:val="180620"/>
+          <w:sz w:val="28"/>
+          <w:szCs w:val="28"/>
+          <w:shd w:val="clear" w:color="auto" w:fill="FFFFFF"/>
+          <w:lang w:val="en-US"/>
+        </w:rPr>
+        <w:t>Comlex</w:t>
+      </w:r>
+      <w:proofErr w:type="spellEnd"/>
+      <w:r>
+        <w:rPr>
+          <w:rStyle w:val="HTML"/>
+          <w:rFonts w:ascii="Times New Roman" w:eastAsiaTheme="minorHAnsi" w:hAnsi="Times New Roman" w:cs="Times New Roman"/>
+          <w:color w:val="180620"/>
+          <w:sz w:val="28"/>
+          <w:szCs w:val="28"/>
+          <w:shd w:val="clear" w:color="auto" w:fill="FFFFFF"/>
+          <w:lang w:val="en-US"/>
+        </w:rPr>
+        <w:t>(</w:t>
+      </w:r>
+      <w:proofErr w:type="gramEnd"/>
+      <w:r>
+        <w:rPr>
+          <w:rStyle w:val="HTML"/>
+          <w:rFonts w:ascii="Times New Roman" w:eastAsiaTheme="minorHAnsi" w:hAnsi="Times New Roman" w:cs="Times New Roman"/>
+          <w:color w:val="180620"/>
+          <w:sz w:val="28"/>
+          <w:szCs w:val="28"/>
+          <w:shd w:val="clear" w:color="auto" w:fill="FFFFFF"/>
+          <w:lang w:val="en-US"/>
+        </w:rPr>
+        <w:t>)…</w:t>
+      </w:r>
+    </w:p>
+    <w:p>
+      <w:pPr>
+        <w:pStyle w:val="a3"/>
+        <w:numPr>
+          <w:ilvl w:val="0"/>
+          <w:numId w:val="2"/>
+        </w:numPr>
+        <w:spacing w:after="0" w:line="240" w:lineRule="auto"/>
+        <w:ind w:right="-426"/>
+        <w:rPr>
+          <w:rFonts w:ascii="Times New Roman" w:hAnsi="Times New Roman" w:cs="Times New Roman"/>
+          <w:sz w:val="28"/>
+          <w:szCs w:val="28"/>
+          <w:lang w:val="en-US"/>
+        </w:rPr>
+      </w:pPr>
+      <w:r>
+        <w:rPr>
+          <w:rStyle w:val="HTML"/>
+          <w:rFonts w:ascii="Times New Roman" w:eastAsiaTheme="minorHAnsi" w:hAnsi="Times New Roman" w:cs="Times New Roman"/>
+          <w:color w:val="180620"/>
+          <w:sz w:val="28"/>
+          <w:szCs w:val="28"/>
+          <w:shd w:val="clear" w:color="auto" w:fill="FFFFFF"/>
+          <w:lang w:val="en-US"/>
+        </w:rPr>
+        <w:t xml:space="preserve"> </w:t>
+      </w:r>
+      <w:proofErr w:type="spellStart"/>
+      <w:r>
+        <w:rPr>
+          <w:rStyle w:val="HTML"/>
+          <w:rFonts w:ascii="Times New Roman" w:eastAsiaTheme="minorHAnsi" w:hAnsi="Times New Roman" w:cs="Times New Roman"/>
+          <w:color w:val="180620"/>
+          <w:sz w:val="28"/>
+          <w:szCs w:val="28"/>
+          <w:shd w:val="clear" w:color="auto" w:fill="FFFFFF"/>
+          <w:lang w:val="en-US"/>
+        </w:rPr>
+        <w:t>Graphlib</w:t>
+      </w:r>
+      <w:proofErr w:type="spellEnd"/>
+      <w:r>
+        <w:rPr>
+          <w:rStyle w:val="HTML"/>
+          <w:rFonts w:ascii="Times New Roman" w:eastAsiaTheme="minorHAnsi" w:hAnsi="Times New Roman" w:cs="Times New Roman"/>
+          <w:color w:val="180620"/>
+          <w:sz w:val="28"/>
+          <w:szCs w:val="28"/>
+          <w:shd w:val="clear" w:color="auto" w:fill="FFFFFF"/>
+          <w:lang w:val="en-US"/>
+        </w:rPr>
+        <w:t>: …</w:t>
       </w:r>
     </w:p>
     <w:sectPr>
@@ -4208,7 +4341,7 @@
 </file>
 
 <file path=customXml/itemProps1.xml><?xml version="1.0" encoding="utf-8"?>
-<ds:datastoreItem xmlns:ds="http://schemas.openxmlformats.org/officeDocument/2006/customXml" ds:itemID="{7BCF3B6D-68BE-450B-A14A-A65ADA7F7B34}">
+<ds:datastoreItem xmlns:ds="http://schemas.openxmlformats.org/officeDocument/2006/customXml" ds:itemID="{754D5A61-993E-48CB-8412-D477B5E675FD}">
   <ds:schemaRefs>
     <ds:schemaRef ds:uri="http://schemas.openxmlformats.org/officeDocument/2006/bibliography"/>
   </ds:schemaRefs>

</xml_diff>